<commit_message>
add manual and English folder
</commit_message>
<xml_diff>
--- a/doc/growmat_easy.docx
+++ b/doc/growmat_easy.docx
@@ -6,20 +6,23 @@
       <w:pPr>
         <w:pStyle w:val="Heading1"/>
         <w:rPr>
-          <w:sz w:val="20"/>
-          <w:lang w:val="cs-CZ"/>
-        </w:rPr>
-      </w:pPr>
-      <w:r>
-        <w:rPr>
-          <w:sz w:val="20"/>
+          <w:rFonts w:ascii="Arial" w:hAnsi="Arial" w:cs="Arial"/>
+          <w:sz w:val="24"/>
+          <w:lang w:val="cs-CZ"/>
+        </w:rPr>
+      </w:pPr>
+      <w:r>
+        <w:rPr>
+          <w:rFonts w:ascii="Arial" w:hAnsi="Arial" w:cs="Arial"/>
+          <w:sz w:val="24"/>
           <w:lang w:val="cs-CZ"/>
         </w:rPr>
         <w:t>GROWMAT EASY</w:t>
       </w:r>
       <w:r>
         <w:rPr>
-          <w:sz w:val="20"/>
+          <w:rFonts w:ascii="Arial" w:hAnsi="Arial" w:cs="Arial"/>
+          <w:sz w:val="24"/>
           <w:lang w:val="cs-CZ"/>
         </w:rPr>
         <w:t xml:space="preserve"> – cena 2900Kč</w:t>
@@ -28,12 +31,14 @@
     <w:p>
       <w:pPr>
         <w:rPr>
-          <w:sz w:val="16"/>
-          <w:lang w:val="cs-CZ"/>
-        </w:rPr>
-      </w:pPr>
-      <w:r>
-        <w:rPr>
+          <w:rFonts w:ascii="Arial" w:hAnsi="Arial" w:cs="Arial"/>
+          <w:sz w:val="16"/>
+          <w:lang w:val="cs-CZ"/>
+        </w:rPr>
+      </w:pPr>
+      <w:r>
+        <w:rPr>
+          <w:rFonts w:ascii="Arial" w:hAnsi="Arial" w:cs="Arial"/>
           <w:sz w:val="16"/>
           <w:lang w:val="cs-CZ"/>
         </w:rPr>
@@ -41,6 +46,7 @@
       </w:r>
       <w:r>
         <w:rPr>
+          <w:rFonts w:ascii="Arial" w:hAnsi="Arial" w:cs="Arial"/>
           <w:sz w:val="16"/>
           <w:lang w:val="cs-CZ"/>
         </w:rPr>
@@ -48,6 +54,7 @@
       </w:r>
       <w:r>
         <w:rPr>
+          <w:rFonts w:ascii="Arial" w:hAnsi="Arial" w:cs="Arial"/>
           <w:sz w:val="16"/>
           <w:lang w:val="cs-CZ"/>
         </w:rPr>
@@ -55,6 +62,7 @@
       </w:r>
       <w:r>
         <w:rPr>
+          <w:rFonts w:ascii="Arial" w:hAnsi="Arial" w:cs="Arial"/>
           <w:sz w:val="16"/>
           <w:lang w:val="cs-CZ"/>
         </w:rPr>
@@ -62,6 +70,7 @@
       </w:r>
       <w:r>
         <w:rPr>
+          <w:rFonts w:ascii="Arial" w:hAnsi="Arial" w:cs="Arial"/>
           <w:sz w:val="16"/>
           <w:lang w:val="cs-CZ"/>
         </w:rPr>
@@ -69,6 +78,7 @@
       </w:r>
       <w:r>
         <w:rPr>
+          <w:rFonts w:ascii="Arial" w:hAnsi="Arial" w:cs="Arial"/>
           <w:sz w:val="16"/>
           <w:lang w:val="cs-CZ"/>
         </w:rPr>
@@ -76,6 +86,7 @@
       </w:r>
       <w:r>
         <w:rPr>
+          <w:rFonts w:ascii="Arial" w:hAnsi="Arial" w:cs="Arial"/>
           <w:sz w:val="16"/>
           <w:lang w:val="cs-CZ"/>
         </w:rPr>
@@ -83,6 +94,7 @@
       </w:r>
       <w:r>
         <w:rPr>
+          <w:rFonts w:ascii="Arial" w:hAnsi="Arial" w:cs="Arial"/>
           <w:sz w:val="16"/>
           <w:lang w:val="cs-CZ"/>
         </w:rPr>
@@ -92,12 +104,14 @@
     <w:p>
       <w:pPr>
         <w:rPr>
-          <w:sz w:val="16"/>
-          <w:lang w:val="cs-CZ"/>
-        </w:rPr>
-      </w:pPr>
-      <w:r>
-        <w:rPr>
+          <w:rFonts w:ascii="Arial" w:hAnsi="Arial" w:cs="Arial"/>
+          <w:sz w:val="16"/>
+          <w:lang w:val="cs-CZ"/>
+        </w:rPr>
+      </w:pPr>
+      <w:r>
+        <w:rPr>
+          <w:rFonts w:ascii="Arial" w:hAnsi="Arial" w:cs="Arial"/>
           <w:sz w:val="16"/>
           <w:lang w:val="cs-CZ"/>
         </w:rPr>
@@ -105,6 +119,7 @@
       </w:r>
       <w:r>
         <w:rPr>
+          <w:rFonts w:ascii="Arial" w:hAnsi="Arial" w:cs="Arial"/>
           <w:sz w:val="16"/>
           <w:lang w:val="cs-CZ"/>
         </w:rPr>
@@ -112,6 +127,7 @@
       </w:r>
       <w:r>
         <w:rPr>
+          <w:rFonts w:ascii="Arial" w:hAnsi="Arial" w:cs="Arial"/>
           <w:sz w:val="16"/>
           <w:lang w:val="cs-CZ"/>
         </w:rPr>
@@ -121,12 +137,14 @@
     <w:p>
       <w:pPr>
         <w:rPr>
-          <w:sz w:val="16"/>
-          <w:lang w:val="cs-CZ"/>
-        </w:rPr>
-      </w:pPr>
-      <w:r>
-        <w:rPr>
+          <w:rFonts w:ascii="Arial" w:hAnsi="Arial" w:cs="Arial"/>
+          <w:sz w:val="16"/>
+          <w:lang w:val="cs-CZ"/>
+        </w:rPr>
+      </w:pPr>
+      <w:r>
+        <w:rPr>
+          <w:rFonts w:ascii="Arial" w:hAnsi="Arial" w:cs="Arial"/>
           <w:sz w:val="16"/>
           <w:lang w:val="cs-CZ"/>
         </w:rPr>
@@ -135,6 +153,7 @@
       <w:proofErr w:type="gramStart"/>
       <w:r>
         <w:rPr>
+          <w:rFonts w:ascii="Arial" w:hAnsi="Arial" w:cs="Arial"/>
           <w:sz w:val="16"/>
           <w:lang w:val="cs-CZ"/>
         </w:rPr>
@@ -143,6 +162,7 @@
       <w:proofErr w:type="gramEnd"/>
       <w:r>
         <w:rPr>
+          <w:rFonts w:ascii="Arial" w:hAnsi="Arial" w:cs="Arial"/>
           <w:sz w:val="16"/>
           <w:lang w:val="cs-CZ"/>
         </w:rPr>
@@ -150,22 +170,15 @@
       </w:r>
       <w:r>
         <w:rPr>
-          <w:sz w:val="16"/>
-          <w:lang w:val="cs-CZ"/>
-        </w:rPr>
-        <w:t xml:space="preserve"> Výstrahy jsou uloženy do paměti přístroje</w:t>
-      </w:r>
-      <w:bookmarkStart w:id="0" w:name="_GoBack"/>
-      <w:bookmarkEnd w:id="0"/>
-      <w:r>
-        <w:rPr>
-          <w:sz w:val="16"/>
-          <w:lang w:val="cs-CZ"/>
-        </w:rPr>
-        <w:t xml:space="preserve">. </w:t>
-      </w:r>
-      <w:r>
-        <w:rPr>
+          <w:rFonts w:ascii="Arial" w:hAnsi="Arial" w:cs="Arial"/>
+          <w:sz w:val="16"/>
+          <w:lang w:val="cs-CZ"/>
+        </w:rPr>
+        <w:t xml:space="preserve"> Výstrahy jsou uloženy do paměti přístroje. </w:t>
+      </w:r>
+      <w:r>
+        <w:rPr>
+          <w:rFonts w:ascii="Arial" w:hAnsi="Arial" w:cs="Arial"/>
           <w:sz w:val="16"/>
           <w:lang w:val="cs-CZ"/>
         </w:rPr>
@@ -173,6 +186,7 @@
       </w:r>
       <w:r>
         <w:rPr>
+          <w:rFonts w:ascii="Arial" w:hAnsi="Arial" w:cs="Arial"/>
           <w:sz w:val="16"/>
           <w:lang w:val="cs-CZ"/>
         </w:rPr>
@@ -180,6 +194,7 @@
       </w:r>
       <w:r>
         <w:rPr>
+          <w:rFonts w:ascii="Arial" w:hAnsi="Arial" w:cs="Arial"/>
           <w:sz w:val="16"/>
           <w:lang w:val="cs-CZ"/>
         </w:rPr>
@@ -187,6 +202,7 @@
       </w:r>
       <w:r>
         <w:rPr>
+          <w:rFonts w:ascii="Arial" w:hAnsi="Arial" w:cs="Arial"/>
           <w:sz w:val="16"/>
           <w:lang w:val="cs-CZ"/>
         </w:rPr>
@@ -194,6 +210,7 @@
       </w:r>
       <w:r>
         <w:rPr>
+          <w:rFonts w:ascii="Arial" w:hAnsi="Arial" w:cs="Arial"/>
           <w:sz w:val="16"/>
           <w:lang w:val="cs-CZ"/>
         </w:rPr>
@@ -203,12 +220,14 @@
     <w:p>
       <w:pPr>
         <w:rPr>
-          <w:sz w:val="16"/>
-          <w:lang w:val="cs-CZ"/>
-        </w:rPr>
-      </w:pPr>
-      <w:r>
-        <w:rPr>
+          <w:rFonts w:ascii="Arial" w:hAnsi="Arial" w:cs="Arial"/>
+          <w:sz w:val="16"/>
+          <w:lang w:val="cs-CZ"/>
+        </w:rPr>
+      </w:pPr>
+      <w:r>
+        <w:rPr>
+          <w:rFonts w:ascii="Arial" w:hAnsi="Arial" w:cs="Arial"/>
           <w:sz w:val="16"/>
           <w:lang w:val="cs-CZ"/>
         </w:rPr>
@@ -219,20 +238,23 @@
       <w:pPr>
         <w:pStyle w:val="Heading1"/>
         <w:rPr>
-          <w:sz w:val="20"/>
-          <w:lang w:val="cs-CZ"/>
-        </w:rPr>
-      </w:pPr>
-      <w:r>
-        <w:rPr>
-          <w:sz w:val="20"/>
+          <w:rFonts w:ascii="Arial" w:hAnsi="Arial" w:cs="Arial"/>
+          <w:sz w:val="24"/>
+          <w:lang w:val="cs-CZ"/>
+        </w:rPr>
+      </w:pPr>
+      <w:r>
+        <w:rPr>
+          <w:rFonts w:ascii="Arial" w:hAnsi="Arial" w:cs="Arial"/>
+          <w:sz w:val="24"/>
           <w:lang w:val="cs-CZ"/>
         </w:rPr>
         <w:t>GROWMAT EASY GSM</w:t>
       </w:r>
       <w:r>
         <w:rPr>
-          <w:sz w:val="20"/>
+          <w:rFonts w:ascii="Arial" w:hAnsi="Arial" w:cs="Arial"/>
+          <w:sz w:val="24"/>
           <w:lang w:val="cs-CZ"/>
         </w:rPr>
         <w:t xml:space="preserve"> – cena 3900Kč</w:t>
@@ -241,12 +263,14 @@
     <w:p>
       <w:pPr>
         <w:rPr>
-          <w:sz w:val="16"/>
-          <w:lang w:val="cs-CZ"/>
-        </w:rPr>
-      </w:pPr>
-      <w:r>
-        <w:rPr>
+          <w:rFonts w:ascii="Arial" w:hAnsi="Arial" w:cs="Arial"/>
+          <w:sz w:val="16"/>
+          <w:lang w:val="cs-CZ"/>
+        </w:rPr>
+      </w:pPr>
+      <w:r>
+        <w:rPr>
+          <w:rFonts w:ascii="Arial" w:hAnsi="Arial" w:cs="Arial"/>
           <w:sz w:val="16"/>
           <w:lang w:val="cs-CZ"/>
         </w:rPr>
@@ -254,6 +278,7 @@
       </w:r>
       <w:r>
         <w:rPr>
+          <w:rFonts w:ascii="Arial" w:hAnsi="Arial" w:cs="Arial"/>
           <w:sz w:val="16"/>
           <w:lang w:val="cs-CZ"/>
         </w:rPr>
@@ -263,12 +288,14 @@
     <w:p>
       <w:pPr>
         <w:rPr>
-          <w:sz w:val="16"/>
-          <w:lang w:val="cs-CZ"/>
-        </w:rPr>
-      </w:pPr>
-      <w:r>
-        <w:rPr>
+          <w:rFonts w:ascii="Arial" w:hAnsi="Arial" w:cs="Arial"/>
+          <w:sz w:val="16"/>
+          <w:lang w:val="cs-CZ"/>
+        </w:rPr>
+      </w:pPr>
+      <w:r>
+        <w:rPr>
+          <w:rFonts w:ascii="Arial" w:hAnsi="Arial" w:cs="Arial"/>
           <w:sz w:val="16"/>
           <w:lang w:val="cs-CZ"/>
         </w:rPr>
@@ -276,6 +303,7 @@
       </w:r>
       <w:r>
         <w:rPr>
+          <w:rFonts w:ascii="Arial" w:hAnsi="Arial" w:cs="Arial"/>
           <w:sz w:val="16"/>
           <w:lang w:val="cs-CZ"/>
         </w:rPr>
@@ -285,12 +313,14 @@
     <w:p>
       <w:pPr>
         <w:rPr>
-          <w:sz w:val="16"/>
-          <w:lang w:val="cs-CZ"/>
-        </w:rPr>
-      </w:pPr>
-      <w:r>
-        <w:rPr>
+          <w:rFonts w:ascii="Arial" w:hAnsi="Arial" w:cs="Arial"/>
+          <w:sz w:val="16"/>
+          <w:lang w:val="cs-CZ"/>
+        </w:rPr>
+      </w:pPr>
+      <w:r>
+        <w:rPr>
+          <w:rFonts w:ascii="Arial" w:hAnsi="Arial" w:cs="Arial"/>
           <w:sz w:val="16"/>
           <w:lang w:val="cs-CZ"/>
         </w:rPr>
@@ -301,12 +331,14 @@
       <w:pPr>
         <w:pStyle w:val="Heading2"/>
         <w:rPr>
+          <w:rFonts w:ascii="Arial" w:hAnsi="Arial" w:cs="Arial"/>
           <w:sz w:val="20"/>
           <w:lang w:val="cs-CZ"/>
         </w:rPr>
       </w:pPr>
       <w:r>
         <w:rPr>
+          <w:rFonts w:ascii="Arial" w:hAnsi="Arial" w:cs="Arial"/>
           <w:sz w:val="20"/>
           <w:lang w:val="cs-CZ"/>
         </w:rPr>
@@ -316,12 +348,14 @@
     <w:p>
       <w:pPr>
         <w:rPr>
-          <w:sz w:val="16"/>
-          <w:lang w:val="cs-CZ"/>
-        </w:rPr>
-      </w:pPr>
-      <w:r>
-        <w:rPr>
+          <w:rFonts w:ascii="Arial" w:hAnsi="Arial" w:cs="Arial"/>
+          <w:sz w:val="16"/>
+          <w:lang w:val="cs-CZ"/>
+        </w:rPr>
+      </w:pPr>
+      <w:r>
+        <w:rPr>
+          <w:rFonts w:ascii="Arial" w:hAnsi="Arial" w:cs="Arial"/>
           <w:sz w:val="16"/>
           <w:lang w:val="cs-CZ"/>
         </w:rPr>
@@ -329,6 +363,7 @@
       </w:r>
       <w:r>
         <w:rPr>
+          <w:rFonts w:ascii="Arial" w:hAnsi="Arial" w:cs="Arial"/>
           <w:sz w:val="16"/>
           <w:lang w:val="cs-CZ"/>
         </w:rPr>
@@ -336,6 +371,7 @@
       </w:r>
       <w:r>
         <w:rPr>
+          <w:rFonts w:ascii="Arial" w:hAnsi="Arial" w:cs="Arial"/>
           <w:sz w:val="16"/>
           <w:lang w:val="cs-CZ"/>
         </w:rPr>
@@ -343,6 +379,7 @@
       </w:r>
       <w:r>
         <w:rPr>
+          <w:rFonts w:ascii="Arial" w:hAnsi="Arial" w:cs="Arial"/>
           <w:sz w:val="16"/>
           <w:lang w:val="cs-CZ"/>
         </w:rPr>
@@ -351,6 +388,7 @@
       </w:r>
       <w:r>
         <w:rPr>
+          <w:rFonts w:ascii="Arial" w:hAnsi="Arial" w:cs="Arial"/>
           <w:sz w:val="16"/>
           <w:lang w:val="cs-CZ"/>
         </w:rPr>
@@ -358,6 +396,7 @@
       </w:r>
       <w:r>
         <w:rPr>
+          <w:rFonts w:ascii="Arial" w:hAnsi="Arial" w:cs="Arial"/>
           <w:sz w:val="16"/>
           <w:lang w:val="cs-CZ"/>
         </w:rPr>
@@ -365,6 +404,7 @@
       </w:r>
       <w:r>
         <w:rPr>
+          <w:rFonts w:ascii="Arial" w:hAnsi="Arial" w:cs="Arial"/>
           <w:sz w:val="16"/>
           <w:lang w:val="cs-CZ"/>
         </w:rPr>
@@ -372,6 +412,7 @@
       </w:r>
       <w:r>
         <w:rPr>
+          <w:rFonts w:ascii="Arial" w:hAnsi="Arial" w:cs="Arial"/>
           <w:sz w:val="16"/>
           <w:lang w:val="cs-CZ"/>
         </w:rPr>
@@ -379,6 +420,7 @@
       </w:r>
       <w:r>
         <w:rPr>
+          <w:rFonts w:ascii="Arial" w:hAnsi="Arial" w:cs="Arial"/>
           <w:sz w:val="16"/>
           <w:lang w:val="cs-CZ"/>
         </w:rPr>
@@ -388,6 +430,7 @@
       <w:proofErr w:type="gramStart"/>
       <w:r>
         <w:rPr>
+          <w:rFonts w:ascii="Arial" w:hAnsi="Arial" w:cs="Arial"/>
           <w:sz w:val="16"/>
           <w:lang w:val="cs-CZ"/>
         </w:rPr>
@@ -396,6 +439,7 @@
       <w:proofErr w:type="gramEnd"/>
       <w:r>
         <w:rPr>
+          <w:rFonts w:ascii="Arial" w:hAnsi="Arial" w:cs="Arial"/>
           <w:sz w:val="16"/>
           <w:lang w:val="cs-CZ"/>
         </w:rPr>
@@ -406,12 +450,14 @@
       <w:pPr>
         <w:pStyle w:val="Heading2"/>
         <w:rPr>
+          <w:rFonts w:ascii="Arial" w:hAnsi="Arial" w:cs="Arial"/>
           <w:sz w:val="20"/>
           <w:lang w:val="cs-CZ"/>
         </w:rPr>
       </w:pPr>
       <w:r>
         <w:rPr>
+          <w:rFonts w:ascii="Arial" w:hAnsi="Arial" w:cs="Arial"/>
           <w:sz w:val="20"/>
           <w:lang w:val="cs-CZ"/>
         </w:rPr>
@@ -421,12 +467,14 @@
     <w:p>
       <w:pPr>
         <w:rPr>
-          <w:sz w:val="16"/>
-          <w:lang w:val="cs-CZ"/>
-        </w:rPr>
-      </w:pPr>
-      <w:r>
-        <w:rPr>
+          <w:rFonts w:ascii="Arial" w:hAnsi="Arial" w:cs="Arial"/>
+          <w:sz w:val="16"/>
+          <w:lang w:val="cs-CZ"/>
+        </w:rPr>
+      </w:pPr>
+      <w:r>
+        <w:rPr>
+          <w:rFonts w:ascii="Arial" w:hAnsi="Arial" w:cs="Arial"/>
           <w:sz w:val="16"/>
           <w:lang w:val="cs-CZ"/>
         </w:rPr>
@@ -434,6 +482,7 @@
       </w:r>
       <w:r>
         <w:rPr>
+          <w:rFonts w:ascii="Arial" w:hAnsi="Arial" w:cs="Arial"/>
           <w:sz w:val="16"/>
           <w:lang w:val="cs-CZ"/>
         </w:rPr>
@@ -442,6 +491,7 @@
       </w:r>
       <w:r>
         <w:rPr>
+          <w:rFonts w:ascii="Arial" w:hAnsi="Arial" w:cs="Arial"/>
           <w:sz w:val="16"/>
           <w:lang w:val="cs-CZ"/>
         </w:rPr>
@@ -450,6 +500,7 @@
       </w:r>
       <w:r>
         <w:rPr>
+          <w:rFonts w:ascii="Arial" w:hAnsi="Arial" w:cs="Arial"/>
           <w:sz w:val="16"/>
           <w:lang w:val="cs-CZ"/>
         </w:rPr>
@@ -461,12 +512,14 @@
       <w:pPr>
         <w:pStyle w:val="Heading2"/>
         <w:rPr>
+          <w:rFonts w:ascii="Arial" w:hAnsi="Arial" w:cs="Arial"/>
           <w:sz w:val="20"/>
           <w:lang w:val="cs-CZ"/>
         </w:rPr>
       </w:pPr>
       <w:r>
         <w:rPr>
+          <w:rFonts w:ascii="Arial" w:hAnsi="Arial" w:cs="Arial"/>
           <w:sz w:val="20"/>
           <w:lang w:val="cs-CZ"/>
         </w:rPr>
@@ -476,12 +529,14 @@
     <w:p>
       <w:pPr>
         <w:rPr>
-          <w:sz w:val="16"/>
-          <w:lang w:val="cs-CZ"/>
-        </w:rPr>
-      </w:pPr>
-      <w:r>
-        <w:rPr>
+          <w:rFonts w:ascii="Arial" w:hAnsi="Arial" w:cs="Arial"/>
+          <w:sz w:val="16"/>
+          <w:lang w:val="cs-CZ"/>
+        </w:rPr>
+      </w:pPr>
+      <w:r>
+        <w:rPr>
+          <w:rFonts w:ascii="Arial" w:hAnsi="Arial" w:cs="Arial"/>
           <w:sz w:val="16"/>
           <w:lang w:val="cs-CZ"/>
         </w:rPr>
@@ -489,6 +544,7 @@
       </w:r>
       <w:r>
         <w:rPr>
+          <w:rFonts w:ascii="Arial" w:hAnsi="Arial" w:cs="Arial"/>
           <w:sz w:val="16"/>
           <w:lang w:val="cs-CZ"/>
         </w:rPr>
@@ -497,6 +553,7 @@
       </w:r>
       <w:r>
         <w:rPr>
+          <w:rFonts w:ascii="Arial" w:hAnsi="Arial" w:cs="Arial"/>
           <w:sz w:val="16"/>
           <w:lang w:val="cs-CZ"/>
         </w:rPr>
@@ -505,6 +562,7 @@
       </w:r>
       <w:r>
         <w:rPr>
+          <w:rFonts w:ascii="Arial" w:hAnsi="Arial" w:cs="Arial"/>
           <w:sz w:val="16"/>
           <w:lang w:val="cs-CZ"/>
         </w:rPr>
@@ -516,12 +574,14 @@
       <w:pPr>
         <w:pStyle w:val="Heading2"/>
         <w:rPr>
+          <w:rFonts w:ascii="Arial" w:hAnsi="Arial" w:cs="Arial"/>
           <w:sz w:val="20"/>
           <w:lang w:val="cs-CZ"/>
         </w:rPr>
       </w:pPr>
       <w:r>
         <w:rPr>
+          <w:rFonts w:ascii="Arial" w:hAnsi="Arial" w:cs="Arial"/>
           <w:sz w:val="20"/>
           <w:lang w:val="cs-CZ"/>
         </w:rPr>
@@ -531,12 +591,14 @@
     <w:p>
       <w:pPr>
         <w:rPr>
-          <w:sz w:val="16"/>
-          <w:lang w:val="cs-CZ"/>
-        </w:rPr>
-      </w:pPr>
-      <w:r>
-        <w:rPr>
+          <w:rFonts w:ascii="Arial" w:hAnsi="Arial" w:cs="Arial"/>
+          <w:sz w:val="16"/>
+          <w:lang w:val="cs-CZ"/>
+        </w:rPr>
+      </w:pPr>
+      <w:r>
+        <w:rPr>
+          <w:rFonts w:ascii="Arial" w:hAnsi="Arial" w:cs="Arial"/>
           <w:sz w:val="16"/>
           <w:lang w:val="cs-CZ"/>
         </w:rPr>
@@ -544,6 +606,7 @@
       </w:r>
       <w:r>
         <w:rPr>
+          <w:rFonts w:ascii="Arial" w:hAnsi="Arial" w:cs="Arial"/>
           <w:sz w:val="16"/>
           <w:lang w:val="cs-CZ"/>
         </w:rPr>
@@ -555,21 +618,32 @@
       <w:pPr>
         <w:pStyle w:val="Heading1"/>
         <w:rPr>
+          <w:rFonts w:ascii="Arial" w:hAnsi="Arial" w:cs="Arial"/>
           <w:sz w:val="20"/>
           <w:lang w:val="cs-CZ"/>
         </w:rPr>
       </w:pPr>
       <w:r>
         <w:rPr>
+          <w:rFonts w:ascii="Arial" w:hAnsi="Arial" w:cs="Arial"/>
           <w:sz w:val="20"/>
           <w:lang w:val="cs-CZ"/>
         </w:rPr>
-        <w:t>KONTAKT</w:t>
+        <w:t>K</w:t>
+      </w:r>
+      <w:r>
+        <w:rPr>
+          <w:rFonts w:ascii="Arial" w:hAnsi="Arial" w:cs="Arial"/>
+          <w:sz w:val="20"/>
+          <w:lang w:val="cs-CZ"/>
+        </w:rPr>
+        <w:t>ontakt</w:t>
       </w:r>
     </w:p>
     <w:p>
       <w:pPr>
         <w:rPr>
+          <w:rFonts w:ascii="Arial" w:hAnsi="Arial" w:cs="Arial"/>
           <w:sz w:val="16"/>
           <w:lang w:val="en-US"/>
         </w:rPr>
@@ -577,6 +651,7 @@
       <w:proofErr w:type="spellStart"/>
       <w:r>
         <w:rPr>
+          <w:rFonts w:ascii="Arial" w:hAnsi="Arial" w:cs="Arial"/>
           <w:sz w:val="16"/>
           <w:lang w:val="cs-CZ"/>
         </w:rPr>
@@ -585,6 +660,7 @@
       <w:proofErr w:type="spellEnd"/>
       <w:r>
         <w:rPr>
+          <w:rFonts w:ascii="Arial" w:hAnsi="Arial" w:cs="Arial"/>
           <w:sz w:val="16"/>
           <w:lang w:val="en-US"/>
         </w:rPr>
@@ -594,6 +670,7 @@
     <w:p>
       <w:pPr>
         <w:rPr>
+          <w:rFonts w:ascii="Arial" w:hAnsi="Arial" w:cs="Arial"/>
           <w:sz w:val="16"/>
           <w:lang w:val="cs-CZ"/>
         </w:rPr>
@@ -603,19 +680,22 @@
       <w:pPr>
         <w:pStyle w:val="Heading2"/>
         <w:rPr>
+          <w:rFonts w:ascii="Arial" w:hAnsi="Arial" w:cs="Arial"/>
           <w:sz w:val="18"/>
           <w:lang w:val="cs-CZ"/>
         </w:rPr>
       </w:pPr>
-      <w:r>
-        <w:rPr>
+      <w:bookmarkStart w:id="0" w:name="_GoBack"/>
+      <w:r>
+        <w:rPr>
+          <w:rFonts w:ascii="Arial" w:hAnsi="Arial" w:cs="Arial"/>
           <w:noProof/>
           <w:sz w:val="18"/>
           <w:lang w:val="en-US" w:eastAsia="en-US"/>
         </w:rPr>
         <w:lastRenderedPageBreak/>
         <w:drawing>
-          <wp:inline distT="0" distB="0" distL="0" distR="0" wp14:anchorId="501D5F02" wp14:editId="11D2B7F4">
+          <wp:inline distT="0" distB="0" distL="0" distR="0" wp14:anchorId="063F717A" wp14:editId="4AF107E6">
             <wp:extent cx="6134735" cy="6315710"/>
             <wp:effectExtent l="0" t="0" r="0" b="8890"/>
             <wp:docPr id="4" name="Picture 4"/>
@@ -635,7 +715,7 @@
                     <a:blip r:embed="rId6" cstate="print">
                       <a:extLst>
                         <a:ext uri="{28A0092B-C50C-407E-A947-70E740481C1C}">
-                          <a14:useLocalDpi xmlns:a14="http://schemas.microsoft.com/office/drawing/2010/main" val="0"/>
+                          <a14:useLocalDpi xmlns:a14="http://schemas.microsoft.com/office/drawing/2010/main"/>
                         </a:ext>
                       </a:extLst>
                     </a:blip>
@@ -663,10 +743,12 @@
           </wp:inline>
         </w:drawing>
       </w:r>
+      <w:bookmarkEnd w:id="0"/>
     </w:p>
     <w:p>
       <w:pPr>
         <w:rPr>
+          <w:rFonts w:ascii="Arial" w:hAnsi="Arial" w:cs="Arial"/>
           <w:sz w:val="16"/>
           <w:lang w:val="cs-CZ"/>
         </w:rPr>

</xml_diff>